<commit_message>
added new tests, fixed typo in test master list for new test
</commit_message>
<xml_diff>
--- a/doc/Test Master List.docx
+++ b/doc/Test Master List.docx
@@ -7272,73 +7272,55 @@
               <w:cnfStyle w:val="000000010000" w:firstRow="0" w:lastRow="0" w:firstColumn="0" w:lastColumn="0" w:oddVBand="0" w:evenVBand="0" w:oddHBand="0" w:evenHBand="1" w:firstRowFirstColumn="0" w:firstRowLastColumn="0" w:lastRowFirstColumn="0" w:lastRowLastColumn="0"/>
             </w:pPr>
             <w:r>
-              <w:t>Ticket Purchase from Seller (</w:t>
-            </w:r>
-            <w:r>
-              <w:t>Seller Not Selling Ticket</w:t>
-            </w:r>
-            <w:r>
-              <w:t>)</w:t>
-            </w:r>
-          </w:p>
-        </w:tc>
-        <w:tc>
-          <w:tcPr>
-            <w:tcW w:w="5411" w:type="dxa"/>
-          </w:tcPr>
-          <w:p>
-            <w:pPr>
-              <w:pStyle w:val="NoSpacing"/>
-              <w:cnfStyle w:val="000000010000" w:firstRow="0" w:lastRow="0" w:firstColumn="0" w:lastColumn="0" w:oddVBand="0" w:evenVBand="0" w:oddHBand="0" w:evenHBand="1" w:firstRowFirstColumn="0" w:firstRowLastColumn="0" w:lastRowFirstColumn="0" w:lastRowLastColumn="0"/>
-            </w:pPr>
-            <w:r>
-              <w:t>Run the login transaction using an admin account. Initiate the buy transaction. When prompted, enter a title which exists</w:t>
-            </w:r>
-            <w:r>
-              <w:t xml:space="preserve"> but is not being sold by one specific seller</w:t>
-            </w:r>
-            <w:r>
-              <w:t>. When prompted, enter 4 tickets to purchase. When prompted, enter a seller which exists</w:t>
-            </w:r>
-            <w:r>
-              <w:t>, but is not selling the ticket specified</w:t>
-            </w:r>
-            <w:r>
-              <w:t xml:space="preserve">. Verify that the </w:t>
-            </w:r>
-            <w:r>
-              <w:t>seller is not accepted, and an error occurs</w:t>
-            </w:r>
-          </w:p>
-        </w:tc>
-        <w:tc>
-          <w:tcPr>
-            <w:tcW w:w="1880" w:type="dxa"/>
-          </w:tcPr>
-          <w:p>
-            <w:pPr>
-              <w:pStyle w:val="NoSpacing"/>
-              <w:cnfStyle w:val="000000010000" w:firstRow="0" w:lastRow="0" w:firstColumn="0" w:lastColumn="0" w:oddVBand="0" w:evenVBand="0" w:oddHBand="0" w:evenHBand="1" w:firstRowFirstColumn="0" w:firstRowLastColumn="0" w:lastRowFirstColumn="0" w:lastRowLastColumn="0"/>
-            </w:pPr>
-            <w:r>
-              <w:t>buy_16</w:t>
-            </w:r>
-          </w:p>
-        </w:tc>
-        <w:tc>
-          <w:tcPr>
-            <w:tcW w:w="1940" w:type="dxa"/>
-          </w:tcPr>
-          <w:p>
-            <w:pPr>
-              <w:pStyle w:val="NoSpacing"/>
-              <w:cnfStyle w:val="000000010000" w:firstRow="0" w:lastRow="0" w:firstColumn="0" w:lastColumn="0" w:oddVBand="0" w:evenVBand="0" w:oddHBand="0" w:evenHBand="1" w:firstRowFirstColumn="0" w:firstRowLastColumn="0" w:lastRowFirstColumn="0" w:lastRowLastColumn="0"/>
-            </w:pPr>
-            <w:r>
-              <w:t>10.4.3</w:t>
+              <w:t>Ticket Purchase from Seller (Seller Not Selling Ticket)</w:t>
+            </w:r>
+          </w:p>
+        </w:tc>
+        <w:tc>
+          <w:tcPr>
+            <w:tcW w:w="5411" w:type="dxa"/>
+          </w:tcPr>
+          <w:p>
+            <w:pPr>
+              <w:pStyle w:val="NoSpacing"/>
+              <w:cnfStyle w:val="000000010000" w:firstRow="0" w:lastRow="0" w:firstColumn="0" w:lastColumn="0" w:oddVBand="0" w:evenVBand="0" w:oddHBand="0" w:evenHBand="1" w:firstRowFirstColumn="0" w:firstRowLastColumn="0" w:lastRowFirstColumn="0" w:lastRowLastColumn="0"/>
+            </w:pPr>
+            <w:r>
+              <w:t>Run the login transaction using an admin account. Initiate the buy transaction. When prompted, enter a title which exists but is not being sold by one specific seller. When prompted, enter 4 tickets to purchase. When prompted, enter a seller which exists, but is not selling the ticket specified. Verify that the seller is not accepted, and an error occurs</w:t>
+            </w:r>
+            <w:r>
+              <w:t>.</w:t>
             </w:r>
             <w:bookmarkStart w:id="0" w:name="_GoBack"/>
             <w:bookmarkEnd w:id="0"/>
+          </w:p>
+        </w:tc>
+        <w:tc>
+          <w:tcPr>
+            <w:tcW w:w="1880" w:type="dxa"/>
+          </w:tcPr>
+          <w:p>
+            <w:pPr>
+              <w:pStyle w:val="NoSpacing"/>
+              <w:cnfStyle w:val="000000010000" w:firstRow="0" w:lastRow="0" w:firstColumn="0" w:lastColumn="0" w:oddVBand="0" w:evenVBand="0" w:oddHBand="0" w:evenHBand="1" w:firstRowFirstColumn="0" w:firstRowLastColumn="0" w:lastRowFirstColumn="0" w:lastRowLastColumn="0"/>
+            </w:pPr>
+            <w:r>
+              <w:t>buy_16</w:t>
+            </w:r>
+          </w:p>
+        </w:tc>
+        <w:tc>
+          <w:tcPr>
+            <w:tcW w:w="1940" w:type="dxa"/>
+          </w:tcPr>
+          <w:p>
+            <w:pPr>
+              <w:pStyle w:val="NoSpacing"/>
+              <w:cnfStyle w:val="000000010000" w:firstRow="0" w:lastRow="0" w:firstColumn="0" w:lastColumn="0" w:oddVBand="0" w:evenVBand="0" w:oddHBand="0" w:evenHBand="1" w:firstRowFirstColumn="0" w:firstRowLastColumn="0" w:lastRowFirstColumn="0" w:lastRowLastColumn="0"/>
+            </w:pPr>
+            <w:r>
+              <w:t>10.4.3</w:t>
+            </w:r>
           </w:p>
         </w:tc>
       </w:tr>
@@ -11486,7 +11468,7 @@
 </file>
 
 <file path=customXml/itemProps1.xml><?xml version="1.0" encoding="utf-8"?>
-<ds:datastoreItem xmlns:ds="http://schemas.openxmlformats.org/officeDocument/2006/customXml" ds:itemID="{055B389D-990A-41E9-A895-83569D50C883}">
+<ds:datastoreItem xmlns:ds="http://schemas.openxmlformats.org/officeDocument/2006/customXml" ds:itemID="{0D2F254E-748A-454D-88BD-344D3D6A7EF2}">
   <ds:schemaRefs>
     <ds:schemaRef ds:uri="http://schemas.openxmlformats.org/officeDocument/2006/bibliography"/>
   </ds:schemaRefs>

</xml_diff>

<commit_message>
added test to check for garbage transactions
</commit_message>
<xml_diff>
--- a/doc/Test Master List.docx
+++ b/doc/Test Master List.docx
@@ -1344,6 +1344,84 @@
             <w:r>
               <w:t>5.7</w:t>
             </w:r>
+          </w:p>
+        </w:tc>
+      </w:tr>
+      <w:tr>
+        <w:trPr>
+          <w:cnfStyle w:val="000000100000" w:firstRow="0" w:lastRow="0" w:firstColumn="0" w:lastColumn="0" w:oddVBand="0" w:evenVBand="0" w:oddHBand="1" w:evenHBand="0" w:firstRowFirstColumn="0" w:firstRowLastColumn="0" w:lastRowFirstColumn="0" w:lastRowLastColumn="0"/>
+          <w:cantSplit/>
+        </w:trPr>
+        <w:tc>
+          <w:tcPr>
+            <w:cnfStyle w:val="001000000000" w:firstRow="0" w:lastRow="0" w:firstColumn="1" w:lastColumn="0" w:oddVBand="0" w:evenVBand="0" w:oddHBand="0" w:evenHBand="0" w:firstRowFirstColumn="0" w:firstRowLastColumn="0" w:lastRowFirstColumn="0" w:lastRowLastColumn="0"/>
+            <w:tcW w:w="1653" w:type="dxa"/>
+          </w:tcPr>
+          <w:p>
+            <w:pPr>
+              <w:pStyle w:val="NoSpacing"/>
+            </w:pPr>
+            <w:r>
+              <w:t>login_17</w:t>
+            </w:r>
+          </w:p>
+        </w:tc>
+        <w:tc>
+          <w:tcPr>
+            <w:tcW w:w="2031" w:type="dxa"/>
+          </w:tcPr>
+          <w:p>
+            <w:pPr>
+              <w:pStyle w:val="NoSpacing"/>
+              <w:cnfStyle w:val="000000100000" w:firstRow="0" w:lastRow="0" w:firstColumn="0" w:lastColumn="0" w:oddVBand="0" w:evenVBand="0" w:oddHBand="1" w:evenHBand="0" w:firstRowFirstColumn="0" w:firstRowLastColumn="0" w:lastRowFirstColumn="0" w:lastRowLastColumn="0"/>
+            </w:pPr>
+            <w:r>
+              <w:t>Invalid Transaction (Garbage Input, logged in)</w:t>
+            </w:r>
+          </w:p>
+        </w:tc>
+        <w:tc>
+          <w:tcPr>
+            <w:tcW w:w="5411" w:type="dxa"/>
+          </w:tcPr>
+          <w:p>
+            <w:pPr>
+              <w:pStyle w:val="NoSpacing"/>
+              <w:cnfStyle w:val="000000100000" w:firstRow="0" w:lastRow="0" w:firstColumn="0" w:lastColumn="0" w:oddVBand="0" w:evenVBand="0" w:oddHBand="1" w:evenHBand="0" w:firstRowFirstColumn="0" w:firstRowLastColumn="0" w:lastRowFirstColumn="0" w:lastRowLastColumn="0"/>
+            </w:pPr>
+            <w:r>
+              <w:t>Login using an admin account. Attempt to initiate a transaction with a garbage name. Verify that the command is rejected and an error occurs.</w:t>
+            </w:r>
+          </w:p>
+        </w:tc>
+        <w:tc>
+          <w:tcPr>
+            <w:tcW w:w="1880" w:type="dxa"/>
+          </w:tcPr>
+          <w:p>
+            <w:pPr>
+              <w:pStyle w:val="NoSpacing"/>
+              <w:cnfStyle w:val="000000100000" w:firstRow="0" w:lastRow="0" w:firstColumn="0" w:lastColumn="0" w:oddVBand="0" w:evenVBand="0" w:oddHBand="1" w:evenHBand="0" w:firstRowFirstColumn="0" w:firstRowLastColumn="0" w:lastRowFirstColumn="0" w:lastRowLastColumn="0"/>
+            </w:pPr>
+            <w:r>
+              <w:t>login_3</w:t>
+            </w:r>
+          </w:p>
+        </w:tc>
+        <w:tc>
+          <w:tcPr>
+            <w:tcW w:w="1940" w:type="dxa"/>
+          </w:tcPr>
+          <w:p>
+            <w:pPr>
+              <w:pStyle w:val="NoSpacing"/>
+              <w:cnfStyle w:val="000000100000" w:firstRow="0" w:lastRow="0" w:firstColumn="0" w:lastColumn="0" w:oddVBand="0" w:evenVBand="0" w:oddHBand="1" w:evenHBand="0" w:firstRowFirstColumn="0" w:firstRowLastColumn="0" w:lastRowFirstColumn="0" w:lastRowLastColumn="0"/>
+            </w:pPr>
+            <w:r>
+              <w:t>4</w:t>
+            </w:r>
+            <w:bookmarkStart w:id="0" w:name="_GoBack"/>
+            <w:bookmarkEnd w:id="0"/>
           </w:p>
         </w:tc>
       </w:tr>
@@ -7291,8 +7369,6 @@
             <w:r>
               <w:t>.</w:t>
             </w:r>
-            <w:bookmarkStart w:id="0" w:name="_GoBack"/>
-            <w:bookmarkEnd w:id="0"/>
           </w:p>
         </w:tc>
         <w:tc>
@@ -11468,7 +11544,7 @@
 </file>
 
 <file path=customXml/itemProps1.xml><?xml version="1.0" encoding="utf-8"?>
-<ds:datastoreItem xmlns:ds="http://schemas.openxmlformats.org/officeDocument/2006/customXml" ds:itemID="{0D2F254E-748A-454D-88BD-344D3D6A7EF2}">
+<ds:datastoreItem xmlns:ds="http://schemas.openxmlformats.org/officeDocument/2006/customXml" ds:itemID="{F74DA351-71CE-451C-B83C-D403FA261627}">
   <ds:schemaRefs>
     <ds:schemaRef ds:uri="http://schemas.openxmlformats.org/officeDocument/2006/bibliography"/>
   </ds:schemaRefs>

</xml_diff>

<commit_message>
Updated the test master list to include sell_22 test case
</commit_message>
<xml_diff>
--- a/doc/Test Master List.docx
+++ b/doc/Test Master List.docx
@@ -1420,8 +1420,6 @@
             <w:r>
               <w:t>4</w:t>
             </w:r>
-            <w:bookmarkStart w:id="0" w:name="_GoBack"/>
-            <w:bookmarkEnd w:id="0"/>
           </w:p>
         </w:tc>
       </w:tr>
@@ -5814,7 +5812,10 @@
               <w:cnfStyle w:val="000000100000" w:firstRow="0" w:lastRow="0" w:firstColumn="0" w:lastColumn="0" w:oddVBand="0" w:evenVBand="0" w:oddHBand="1" w:evenHBand="0" w:firstRowFirstColumn="0" w:firstRowLastColumn="0" w:lastRowFirstColumn="0" w:lastRowLastColumn="0"/>
             </w:pPr>
             <w:r>
-              <w:t>Run the login transaction using an admin account. Initiate the sell transaction. Enter a valid title, and enter valid numerical input (a double with two decimal places between 0.00 and 999.99 inclusive) when prompted to enter a ticket price. Enter an integer value between 0 and 100 inclusive when prompted to enter a ticket volume. Attempt to initiate the sell transaction again. Verify that the attempt is rejected and an error occurs.</w:t>
+              <w:t xml:space="preserve">Run the login transaction using an admin account. Initiate the sell transaction. Enter a valid title, and enter valid numerical input (a double with two decimal places between 0.00 and 999.99 inclusive) when prompted to enter a ticket price. Enter an integer value between 0 and 100 inclusive when prompted to enter a ticket volume. Attempt to initiate the sell transaction again. Verify that the attempt </w:t>
+            </w:r>
+            <w:r>
+              <w:t>is rejected and an error occurs.</w:t>
             </w:r>
           </w:p>
         </w:tc>
@@ -5844,6 +5845,102 @@
             <w:r>
               <w:t>9.7</w:t>
             </w:r>
+          </w:p>
+        </w:tc>
+      </w:tr>
+      <w:tr>
+        <w:trPr>
+          <w:cnfStyle w:val="000000010000" w:firstRow="0" w:lastRow="0" w:firstColumn="0" w:lastColumn="0" w:oddVBand="0" w:evenVBand="0" w:oddHBand="0" w:evenHBand="1" w:firstRowFirstColumn="0" w:firstRowLastColumn="0" w:lastRowFirstColumn="0" w:lastRowLastColumn="0"/>
+          <w:cantSplit/>
+        </w:trPr>
+        <w:tc>
+          <w:tcPr>
+            <w:cnfStyle w:val="001000000000" w:firstRow="0" w:lastRow="0" w:firstColumn="1" w:lastColumn="0" w:oddVBand="0" w:evenVBand="0" w:oddHBand="0" w:evenHBand="0" w:firstRowFirstColumn="0" w:firstRowLastColumn="0" w:lastRowFirstColumn="0" w:lastRowLastColumn="0"/>
+            <w:tcW w:w="1653" w:type="dxa"/>
+          </w:tcPr>
+          <w:p>
+            <w:pPr>
+              <w:pStyle w:val="NoSpacing"/>
+            </w:pPr>
+            <w:r>
+              <w:t>Sell_22</w:t>
+            </w:r>
+          </w:p>
+        </w:tc>
+        <w:tc>
+          <w:tcPr>
+            <w:tcW w:w="2031" w:type="dxa"/>
+          </w:tcPr>
+          <w:p>
+            <w:pPr>
+              <w:pStyle w:val="NoSpacing"/>
+              <w:cnfStyle w:val="000000010000" w:firstRow="0" w:lastRow="0" w:firstColumn="0" w:lastColumn="0" w:oddVBand="0" w:evenVBand="0" w:oddHBand="0" w:evenHBand="1" w:firstRowFirstColumn="0" w:firstRowLastColumn="0" w:lastRowFirstColumn="0" w:lastRowLastColumn="0"/>
+            </w:pPr>
+            <w:r>
+              <w:t>Sale Transaction Multiple Sessions</w:t>
+            </w:r>
+          </w:p>
+        </w:tc>
+        <w:tc>
+          <w:tcPr>
+            <w:tcW w:w="5411" w:type="dxa"/>
+          </w:tcPr>
+          <w:p>
+            <w:pPr>
+              <w:pStyle w:val="NoSpacing"/>
+              <w:cnfStyle w:val="000000010000" w:firstRow="0" w:lastRow="0" w:firstColumn="0" w:lastColumn="0" w:oddVBand="0" w:evenVBand="0" w:oddHBand="0" w:evenHBand="1" w:firstRowFirstColumn="0" w:firstRowLastColumn="0" w:lastRowFirstColumn="0" w:lastRowLastColumn="0"/>
+            </w:pPr>
+            <w:r>
+              <w:t xml:space="preserve">Run the login transaction using an admin account. Initiate the sell transaction. Enter a valid title, and enter valid numerical input (a double with two decimal places between 0.00 and 999.99 inclusive) when prompted to enter a ticket price. Enter an integer value between 0 and 100 inclusive when prompted to enter a ticket volume. </w:t>
+            </w:r>
+          </w:p>
+          <w:p>
+            <w:pPr>
+              <w:pStyle w:val="NoSpacing"/>
+              <w:cnfStyle w:val="000000010000" w:firstRow="0" w:lastRow="0" w:firstColumn="0" w:lastColumn="0" w:oddVBand="0" w:evenVBand="0" w:oddHBand="0" w:evenHBand="1" w:firstRowFirstColumn="0" w:firstRowLastColumn="0" w:lastRowFirstColumn="0" w:lastRowLastColumn="0"/>
+            </w:pPr>
+            <w:r>
+              <w:t xml:space="preserve">Logout then attempt to repeat the previous instructions again. </w:t>
+            </w:r>
+            <w:r>
+              <w:t>Verify</w:t>
+            </w:r>
+            <w:r>
+              <w:t xml:space="preserve"> that the resultant ticket entry sold in both sessions</w:t>
+            </w:r>
+            <w:r>
+              <w:t xml:space="preserve"> has been saved to the daily transaction file.</w:t>
+            </w:r>
+          </w:p>
+        </w:tc>
+        <w:tc>
+          <w:tcPr>
+            <w:tcW w:w="1880" w:type="dxa"/>
+          </w:tcPr>
+          <w:p>
+            <w:pPr>
+              <w:pStyle w:val="NoSpacing"/>
+              <w:cnfStyle w:val="000000010000" w:firstRow="0" w:lastRow="0" w:firstColumn="0" w:lastColumn="0" w:oddVBand="0" w:evenVBand="0" w:oddHBand="0" w:evenHBand="1" w:firstRowFirstColumn="0" w:firstRowLastColumn="0" w:lastRowFirstColumn="0" w:lastRowLastColumn="0"/>
+            </w:pPr>
+            <w:r>
+              <w:t>Sell_19</w:t>
+            </w:r>
+          </w:p>
+        </w:tc>
+        <w:tc>
+          <w:tcPr>
+            <w:tcW w:w="1940" w:type="dxa"/>
+          </w:tcPr>
+          <w:p>
+            <w:pPr>
+              <w:pStyle w:val="NoSpacing"/>
+              <w:cnfStyle w:val="000000010000" w:firstRow="0" w:lastRow="0" w:firstColumn="0" w:lastColumn="0" w:oddVBand="0" w:evenVBand="0" w:oddHBand="0" w:evenHBand="1" w:firstRowFirstColumn="0" w:firstRowLastColumn="0" w:lastRowFirstColumn="0" w:lastRowLastColumn="0"/>
+            </w:pPr>
+            <w:r>
+              <w:t>9.7</w:t>
+            </w:r>
+            <w:bookmarkStart w:id="0" w:name="_GoBack"/>
+            <w:bookmarkEnd w:id="0"/>
           </w:p>
         </w:tc>
       </w:tr>
@@ -11544,7 +11641,7 @@
 </file>
 
 <file path=customXml/itemProps1.xml><?xml version="1.0" encoding="utf-8"?>
-<ds:datastoreItem xmlns:ds="http://schemas.openxmlformats.org/officeDocument/2006/customXml" ds:itemID="{F74DA351-71CE-451C-B83C-D403FA261627}">
+<ds:datastoreItem xmlns:ds="http://schemas.openxmlformats.org/officeDocument/2006/customXml" ds:itemID="{B588DE39-4E20-445B-91DA-0F2FBC67E854}">
   <ds:schemaRefs>
     <ds:schemaRef ds:uri="http://schemas.openxmlformats.org/officeDocument/2006/bibliography"/>
   </ds:schemaRefs>

</xml_diff>